<commit_message>
Update report in word format.docx
</commit_message>
<xml_diff>
--- a/report/report in word format.docx
+++ b/report/report in word format.docx
@@ -36,6 +36,7 @@
       </w:pPr>
       <w:r>
         <w:rPr>
+          <w:b/>
           <w:lang w:val="en-CA"/>
         </w:rPr>
         <w:t xml:space="preserve">Abstract </w:t>
@@ -90,12 +91,268 @@
     <w:p>
       <w:pPr>
         <w:rPr>
-          <w:lang w:val="en-CA"/>
-        </w:rPr>
-      </w:pPr>
+          <w:b/>
+          <w:lang w:val="en-CA"/>
+        </w:rPr>
+      </w:pPr>
+      <w:r>
+        <w:rPr>
+          <w:b/>
+          <w:lang w:val="en-CA"/>
+        </w:rPr>
+        <w:t>Introduction</w:t>
+      </w:r>
+      <w:r>
+        <w:rPr>
+          <w:b/>
+          <w:lang w:val="en-CA"/>
+        </w:rPr>
+        <w:t>:</w:t>
+      </w:r>
+    </w:p>
+    <w:p>
+      <w:pPr>
+        <w:rPr>
+          <w:lang w:val="en-CA"/>
+        </w:rPr>
+      </w:pPr>
+      <w:r>
+        <w:rPr>
+          <w:lang w:val="en-CA"/>
+        </w:rPr>
+        <w:t xml:space="preserve">Using Alpha-beta </w:t>
+      </w:r>
       <w:proofErr w:type="spellStart"/>
       <w:r>
         <w:rPr>
+          <w:lang w:val="en-CA"/>
+        </w:rPr>
+        <w:t>purning</w:t>
+      </w:r>
+      <w:proofErr w:type="spellEnd"/>
+      <w:r>
+        <w:rPr>
+          <w:lang w:val="en-CA"/>
+        </w:rPr>
+        <w:t xml:space="preserve"> minimax tree to implement chess game, and let computer have a better movement to beat the player. The document is written in Latex style and transfor into pdf. The source code of programming, pdf report and instruction will be submitted in the electric copy. This report will also introduce how to use it and general description for the chess system and usage. ---need rewrite </w:t>
+      </w:r>
+    </w:p>
+    <w:p>
+      <w:pPr>
+        <w:rPr>
+          <w:rFonts w:hint="eastAsia"/>
+          <w:lang w:val="en-CA"/>
+        </w:rPr>
+      </w:pPr>
+    </w:p>
+    <w:p>
+      <w:pPr>
+        <w:rPr>
+          <w:b/>
+          <w:lang w:val="en-CA"/>
+        </w:rPr>
+      </w:pPr>
+      <w:r>
+        <w:rPr>
+          <w:rFonts w:hint="eastAsia"/>
+          <w:b/>
+          <w:lang w:val="en-CA"/>
+        </w:rPr>
+        <w:t>O</w:t>
+      </w:r>
+      <w:r>
+        <w:rPr>
+          <w:b/>
+          <w:lang w:val="en-CA"/>
+        </w:rPr>
+        <w:t>BJECTION PROBLEM DEF:</w:t>
+      </w:r>
+    </w:p>
+    <w:p>
+      <w:pPr>
+        <w:rPr>
+          <w:rFonts w:hint="eastAsia"/>
+          <w:lang w:val="en-CA"/>
+        </w:rPr>
+      </w:pPr>
+      <w:r>
+        <w:rPr>
+          <w:lang w:val="en-CA"/>
+        </w:rPr>
+        <w:t>Chess against human? And why? Give a reference for deep blue and search time by ABP</w:t>
+      </w:r>
+    </w:p>
+    <w:p>
+      <w:pPr>
+        <w:rPr>
+          <w:lang w:val="en-CA"/>
+        </w:rPr>
+      </w:pPr>
+    </w:p>
+    <w:p>
+      <w:pPr>
+        <w:rPr>
+          <w:b/>
+          <w:lang w:val="en-CA"/>
+        </w:rPr>
+      </w:pPr>
+      <w:r>
+        <w:rPr>
+          <w:rFonts w:hint="eastAsia"/>
+          <w:b/>
+          <w:lang w:val="en-CA"/>
+        </w:rPr>
+        <w:t>G</w:t>
+      </w:r>
+      <w:r>
+        <w:rPr>
+          <w:b/>
+          <w:lang w:val="en-CA"/>
+        </w:rPr>
+        <w:t>eneral background information:</w:t>
+      </w:r>
+    </w:p>
+    <w:p>
+      <w:pPr>
+        <w:rPr>
+          <w:lang w:val="en-CA"/>
+        </w:rPr>
+      </w:pPr>
+      <w:r>
+        <w:rPr>
+          <w:rFonts w:hint="eastAsia"/>
+          <w:lang w:val="en-CA"/>
+        </w:rPr>
+        <w:t>Con</w:t>
+      </w:r>
+      <w:r>
+        <w:rPr>
+          <w:lang w:val="en-CA"/>
+        </w:rPr>
+        <w:t>trol:</w:t>
+      </w:r>
+      <w:r>
+        <w:rPr>
+          <w:lang w:val="en-CA"/>
+        </w:rPr>
+        <w:t xml:space="preserve"> how to </w:t>
+      </w:r>
+      <w:r>
+        <w:rPr>
+          <w:lang w:val="en-CA"/>
+        </w:rPr>
+        <w:t>move chess</w:t>
+      </w:r>
+    </w:p>
+    <w:p>
+      <w:pPr>
+        <w:rPr>
+          <w:rFonts w:hint="eastAsia"/>
+          <w:lang w:val="en-CA"/>
+        </w:rPr>
+      </w:pPr>
+      <w:r>
+        <w:rPr>
+          <w:lang w:val="en-CA"/>
+        </w:rPr>
+        <w:t>Setting: utf-8 to display</w:t>
+      </w:r>
+    </w:p>
+    <w:p>
+      <w:pPr>
+        <w:rPr>
+          <w:lang w:val="en-CA"/>
+        </w:rPr>
+      </w:pPr>
+      <w:r>
+        <w:rPr>
+          <w:rFonts w:hint="eastAsia"/>
+          <w:lang w:val="en-CA"/>
+        </w:rPr>
+        <w:t>M</w:t>
+      </w:r>
+      <w:r>
+        <w:rPr>
+          <w:lang w:val="en-CA"/>
+        </w:rPr>
+        <w:t>ethod:</w:t>
+      </w:r>
+    </w:p>
+    <w:p>
+      <w:pPr>
+        <w:rPr>
+          <w:lang w:val="en-CA"/>
+        </w:rPr>
+      </w:pPr>
+      <w:r>
+        <w:rPr>
+          <w:rFonts w:hint="eastAsia"/>
+          <w:lang w:val="en-CA"/>
+        </w:rPr>
+        <w:t>D</w:t>
+      </w:r>
+      <w:r>
+        <w:rPr>
+          <w:lang w:val="en-CA"/>
+        </w:rPr>
+        <w:t>esign flow jpg</w:t>
+      </w:r>
+    </w:p>
+    <w:p>
+      <w:pPr>
+        <w:rPr>
+          <w:rFonts w:hint="eastAsia"/>
+          <w:lang w:val="en-CA"/>
+        </w:rPr>
+      </w:pPr>
+      <w:r>
+        <w:rPr>
+          <w:rFonts w:hint="eastAsia"/>
+          <w:lang w:val="en-CA"/>
+        </w:rPr>
+        <w:t>O</w:t>
+      </w:r>
+      <w:r>
+        <w:rPr>
+          <w:lang w:val="en-CA"/>
+        </w:rPr>
+        <w:t>utput:</w:t>
+      </w:r>
+      <w:r>
+        <w:rPr>
+          <w:lang w:val="en-CA"/>
+        </w:rPr>
+        <w:t xml:space="preserve"> file</w:t>
+      </w:r>
+    </w:p>
+    <w:p>
+      <w:pPr>
+        <w:rPr>
+          <w:lang w:val="en-CA"/>
+        </w:rPr>
+      </w:pPr>
+      <w:r>
+        <w:rPr>
+          <w:rFonts w:hint="eastAsia"/>
+          <w:lang w:val="en-CA"/>
+        </w:rPr>
+        <w:t>F</w:t>
+      </w:r>
+      <w:r>
+        <w:rPr>
+          <w:lang w:val="en-CA"/>
+        </w:rPr>
+        <w:t>low map:</w:t>
+      </w:r>
+    </w:p>
+    <w:p>
+      <w:pPr>
+        <w:rPr>
+          <w:lang w:val="en-CA"/>
+        </w:rPr>
+      </w:pPr>
+      <w:r>
+        <w:rPr>
           <w:rFonts w:hint="eastAsia"/>
           <w:lang w:val="en-CA"/>
         </w:rPr>
@@ -105,25 +362,298 @@
         <w:rPr>
           <w:lang w:val="en-CA"/>
         </w:rPr>
-        <w:t>ntrocution</w:t>
+        <w:t>ntroduce OOP flow map and give correct definition of it.</w:t>
+      </w:r>
+    </w:p>
+    <w:p>
+      <w:pPr>
+        <w:rPr>
+          <w:rFonts w:hint="eastAsia"/>
+          <w:lang w:val="en-CA"/>
+        </w:rPr>
+      </w:pPr>
+    </w:p>
+    <w:p>
+      <w:pPr>
+        <w:rPr>
+          <w:b/>
+          <w:lang w:val="en-CA"/>
+        </w:rPr>
+      </w:pPr>
+      <w:r>
+        <w:rPr>
+          <w:rFonts w:hint="eastAsia"/>
+          <w:b/>
+          <w:lang w:val="en-CA"/>
+        </w:rPr>
+        <w:t>E</w:t>
+      </w:r>
+      <w:r>
+        <w:rPr>
+          <w:b/>
+          <w:lang w:val="en-CA"/>
+        </w:rPr>
+        <w:t>xperiment and testing</w:t>
+      </w:r>
+    </w:p>
+    <w:p>
+      <w:pPr>
+        <w:rPr>
+          <w:lang w:val="en-CA"/>
+        </w:rPr>
+      </w:pPr>
+      <w:r>
+        <w:rPr>
+          <w:rFonts w:hint="eastAsia"/>
+          <w:lang w:val="en-CA"/>
+        </w:rPr>
+        <w:t>I</w:t>
+      </w:r>
+      <w:r>
+        <w:rPr>
+          <w:lang w:val="en-CA"/>
+        </w:rPr>
+        <w:t>s this a good chess program?</w:t>
+      </w:r>
+    </w:p>
+    <w:p>
+      <w:pPr>
+        <w:rPr>
+          <w:lang w:val="en-CA"/>
+        </w:rPr>
+      </w:pPr>
+      <w:r>
+        <w:rPr>
+          <w:lang w:val="en-CA"/>
+        </w:rPr>
+        <w:t>Why and how?</w:t>
+      </w:r>
+    </w:p>
+    <w:p>
+      <w:pPr>
+        <w:rPr>
+          <w:lang w:val="en-CA"/>
+        </w:rPr>
+      </w:pPr>
+      <w:r>
+        <w:rPr>
+          <w:rFonts w:hint="eastAsia"/>
+          <w:lang w:val="en-CA"/>
+        </w:rPr>
+        <w:t>G</w:t>
+      </w:r>
+      <w:r>
+        <w:rPr>
+          <w:lang w:val="en-CA"/>
+        </w:rPr>
+        <w:t>ive the advantage and disadvantage for fitness function compare with search</w:t>
+      </w:r>
+    </w:p>
+    <w:p>
+      <w:pPr>
+        <w:rPr>
+          <w:rFonts w:hint="eastAsia"/>
+          <w:lang w:val="en-CA"/>
+        </w:rPr>
+      </w:pPr>
+    </w:p>
+    <w:p>
+      <w:pPr>
+        <w:rPr>
+          <w:lang w:val="en-CA"/>
+        </w:rPr>
+      </w:pPr>
+      <w:r>
+        <w:rPr>
+          <w:rFonts w:hint="eastAsia"/>
+          <w:lang w:val="en-CA"/>
+        </w:rPr>
+        <w:t>D</w:t>
+      </w:r>
+      <w:r>
+        <w:rPr>
+          <w:lang w:val="en-CA"/>
+        </w:rPr>
+        <w:t>iscussion:</w:t>
+      </w:r>
+    </w:p>
+    <w:p>
+      <w:pPr>
+        <w:rPr>
+          <w:lang w:val="en-CA"/>
+        </w:rPr>
+      </w:pPr>
+      <w:r>
+        <w:rPr>
+          <w:lang w:val="en-CA"/>
+        </w:rPr>
+        <w:t>How should we “evaluate” the program</w:t>
+      </w:r>
+    </w:p>
+    <w:p>
+      <w:pPr>
+        <w:rPr>
+          <w:lang w:val="en-CA"/>
+        </w:rPr>
+      </w:pPr>
+      <w:r>
+        <w:rPr>
+          <w:lang w:val="en-CA"/>
+        </w:rPr>
+        <w:t xml:space="preserve">What is the better AI </w:t>
+      </w:r>
+      <w:proofErr w:type="spellStart"/>
+      <w:r>
+        <w:rPr>
+          <w:lang w:val="en-CA"/>
+        </w:rPr>
+        <w:t>algorthim</w:t>
       </w:r>
       <w:proofErr w:type="spellEnd"/>
       <w:r>
         <w:rPr>
           <w:lang w:val="en-CA"/>
         </w:rPr>
-        <w:t>:</w:t>
+        <w:t xml:space="preserve"> compare with this one? Could we judge the benefit through take down?</w:t>
+      </w:r>
+    </w:p>
+    <w:p>
+      <w:pPr>
+        <w:rPr>
+          <w:lang w:val="en-CA"/>
+        </w:rPr>
+      </w:pPr>
+    </w:p>
+    <w:p>
+      <w:pPr>
+        <w:rPr>
+          <w:lang w:val="en-CA"/>
+        </w:rPr>
+      </w:pPr>
+      <w:r>
+        <w:rPr>
+          <w:rFonts w:hint="eastAsia"/>
+          <w:lang w:val="en-CA"/>
+        </w:rPr>
+        <w:t>C</w:t>
+      </w:r>
+      <w:r>
+        <w:rPr>
+          <w:lang w:val="en-CA"/>
+        </w:rPr>
+        <w:t>onclusion:</w:t>
+      </w:r>
+    </w:p>
+    <w:p>
+      <w:pPr>
+        <w:rPr>
+          <w:lang w:val="en-CA"/>
+        </w:rPr>
+      </w:pPr>
+      <w:r>
+        <w:rPr>
+          <w:lang w:val="en-CA"/>
+        </w:rPr>
+        <w:t xml:space="preserve">Improvement? </w:t>
+      </w:r>
+    </w:p>
+    <w:p>
+      <w:pPr>
+        <w:rPr>
+          <w:lang w:val="en-CA"/>
+        </w:rPr>
+      </w:pPr>
+      <w:r>
+        <w:rPr>
+          <w:rFonts w:hint="eastAsia"/>
+          <w:lang w:val="en-CA"/>
+        </w:rPr>
+        <w:t>F</w:t>
+      </w:r>
+      <w:r>
+        <w:rPr>
+          <w:lang w:val="en-CA"/>
+        </w:rPr>
+        <w:t xml:space="preserve">or example: using PSO the </w:t>
+      </w:r>
+      <w:proofErr w:type="spellStart"/>
+      <w:r>
+        <w:rPr>
+          <w:lang w:val="en-CA"/>
+        </w:rPr>
+        <w:t>evolaute</w:t>
+      </w:r>
+      <w:proofErr w:type="spellEnd"/>
+      <w:r>
+        <w:rPr>
+          <w:lang w:val="en-CA"/>
+        </w:rPr>
+        <w:t xml:space="preserve"> the fitness and </w:t>
+      </w:r>
+      <w:proofErr w:type="spellStart"/>
+      <w:r>
+        <w:rPr>
+          <w:lang w:val="en-CA"/>
+        </w:rPr>
+        <w:t>randomlize</w:t>
+      </w:r>
+      <w:proofErr w:type="spellEnd"/>
+      <w:r>
+        <w:rPr>
+          <w:lang w:val="en-CA"/>
+        </w:rPr>
+        <w:t xml:space="preserve"> it. </w:t>
+      </w:r>
+    </w:p>
+    <w:p>
+      <w:pPr>
+        <w:rPr>
+          <w:lang w:val="en-CA"/>
+        </w:rPr>
+      </w:pPr>
+      <w:r>
+        <w:rPr>
+          <w:rFonts w:hint="eastAsia"/>
+          <w:lang w:val="en-CA"/>
+        </w:rPr>
+        <w:t>M</w:t>
+      </w:r>
+      <w:r>
+        <w:rPr>
+          <w:lang w:val="en-CA"/>
+        </w:rPr>
+        <w:t>aybe other style like ANN</w:t>
+      </w:r>
+      <w:r>
+        <w:rPr>
+          <w:rFonts w:hint="eastAsia"/>
+          <w:lang w:val="en-CA"/>
+        </w:rPr>
+        <w:t>.</w:t>
+      </w:r>
+    </w:p>
+    <w:p>
+      <w:pPr>
+        <w:rPr>
+          <w:rFonts w:hint="eastAsia"/>
+          <w:lang w:val="en-CA"/>
+        </w:rPr>
+      </w:pPr>
+      <w:r>
+        <w:rPr>
+          <w:rFonts w:hint="eastAsia"/>
+          <w:lang w:val="en-CA"/>
+        </w:rPr>
+        <w:t>O</w:t>
+      </w:r>
+      <w:r>
+        <w:rPr>
+          <w:lang w:val="en-CA"/>
+        </w:rPr>
+        <w:t xml:space="preserve">r better/stronger/faster calculate speed for the tree search style. </w:t>
       </w:r>
       <w:bookmarkStart w:id="0" w:name="_GoBack"/>
       <w:bookmarkEnd w:id="0"/>
-    </w:p>
-    <w:p>
-      <w:pPr>
-        <w:rPr>
-          <w:rFonts w:hint="eastAsia"/>
-          <w:lang w:val="en-CA"/>
-        </w:rPr>
-      </w:pPr>
     </w:p>
     <w:sectPr>
       <w:pgSz w:w="11906" w:h="16838"/>

</xml_diff>